<commit_message>
correction pieds de page + pdf
</commit_message>
<xml_diff>
--- a/ModelEA_V1.docx
+++ b/ModelEA_V1.docx
@@ -241,7 +241,7 @@
                                       <w:color w:val="FFFFFF" w:themeColor="background1"/>
                                       <w:lang w:val="de-CH"/>
                                     </w:rPr>
-                                    <w:t>16.11.2020</w:t>
+                                    <w:t>20.11.2020</w:t>
                                   </w:r>
                                   <w:r>
                                     <w:rPr>
@@ -528,7 +528,7 @@
                                 <w:color w:val="FFFFFF" w:themeColor="background1"/>
                                 <w:lang w:val="de-CH"/>
                               </w:rPr>
-                              <w:t>16.11.2020</w:t>
+                              <w:t>20.11.2020</w:t>
                             </w:r>
                             <w:r>
                               <w:rPr>
@@ -890,7 +890,7 @@
                 <w:noProof/>
                 <w:webHidden/>
               </w:rPr>
-              <w:t>1</w:t>
+              <w:t>2</w:t>
             </w:r>
             <w:r>
               <w:rPr>
@@ -958,7 +958,7 @@
                 <w:noProof/>
                 <w:webHidden/>
               </w:rPr>
-              <w:t>1</w:t>
+              <w:t>3</w:t>
             </w:r>
             <w:r>
               <w:rPr>
@@ -1026,7 +1026,7 @@
                 <w:noProof/>
                 <w:webHidden/>
               </w:rPr>
-              <w:t>1</w:t>
+              <w:t>4</w:t>
             </w:r>
             <w:r>
               <w:rPr>
@@ -1094,7 +1094,7 @@
                 <w:noProof/>
                 <w:webHidden/>
               </w:rPr>
-              <w:t>1</w:t>
+              <w:t>5</w:t>
             </w:r>
             <w:r>
               <w:rPr>
@@ -1256,7 +1256,6 @@
         <w:sectPr>
           <w:pgSz w:w="16838" w:h="11906" w:orient="landscape"/>
           <w:pgMar w:top="1417" w:right="1417" w:bottom="1417" w:left="1417" w:header="708" w:footer="708" w:gutter="0"/>
-          <w:pgNumType w:start="0"/>
           <w:cols w:space="708"/>
           <w:docGrid w:linePitch="360"/>
         </w:sectPr>
@@ -1309,13 +1308,14 @@
         </w:tabs>
         <w:spacing w:before="20" w:after="120"/>
       </w:pPr>
-      <w:proofErr w:type="gramStart"/>
-      <w:r>
-        <w:t>le</w:t>
-      </w:r>
-      <w:proofErr w:type="gramEnd"/>
-      <w:r>
-        <w:t xml:space="preserve"> nombre d’équipe d’un tournoi = 2^x ou x &lt;- [1, 2 .. 8].</w:t>
+      <w:r>
+        <w:t>L</w:t>
+      </w:r>
+      <w:r>
+        <w:t>e nombre d’équipe d’un tournoi = 2^x ou x &lt;- [1, 2 .. 8]</w:t>
+      </w:r>
+      <w:r>
+        <w:t>.</w:t>
       </w:r>
     </w:p>
     <w:p>
@@ -1330,13 +1330,8 @@
         </w:tabs>
         <w:spacing w:before="20" w:after="120"/>
       </w:pPr>
-      <w:proofErr w:type="gramStart"/>
-      <w:r>
-        <w:t>dateDebut</w:t>
-      </w:r>
-      <w:proofErr w:type="gramEnd"/>
-      <w:r>
-        <w:t xml:space="preserve"> est forcément plus petite ou égale à dateFin.</w:t>
+      <w:r>
+        <w:t>dateDebut est forcément plus petite ou égale à dateFin.</w:t>
       </w:r>
     </w:p>
     <w:p>
@@ -1351,16 +1346,11 @@
         </w:tabs>
         <w:spacing w:before="20" w:after="120"/>
       </w:pPr>
-      <w:proofErr w:type="gramStart"/>
       <w:r>
         <w:t>d</w:t>
       </w:r>
       <w:r>
-        <w:t>ateDebut</w:t>
-      </w:r>
-      <w:proofErr w:type="gramEnd"/>
-      <w:r>
-        <w:t xml:space="preserve"> </w:t>
+        <w:t xml:space="preserve">ateDebut </w:t>
       </w:r>
       <w:r>
         <w:t>est strictement plus grande que la date</w:t>
@@ -1850,13 +1840,8 @@
         </w:tabs>
         <w:spacing w:before="20" w:after="120"/>
       </w:pPr>
-      <w:proofErr w:type="gramStart"/>
-      <w:r>
-        <w:t>dateArrivee</w:t>
-      </w:r>
-      <w:proofErr w:type="gramEnd"/>
-      <w:r>
-        <w:t xml:space="preserve"> est forcément plus petite que dateDepart.</w:t>
+      <w:r>
+        <w:t>dateArrivee est forcément plus petite que dateDepart.</w:t>
       </w:r>
     </w:p>
     <w:p>
@@ -2401,7 +2386,6 @@
     <w:sectPr>
       <w:pgSz w:w="11906" w:h="16838"/>
       <w:pgMar w:top="1417" w:right="1417" w:bottom="1417" w:left="1417" w:header="708" w:footer="708" w:gutter="0"/>
-      <w:pgNumType w:start="0"/>
       <w:cols w:space="708"/>
       <w:docGrid w:linePitch="360"/>
     </w:sectPr>
@@ -2444,27 +2428,14 @@
         <w:lang w:val="en-GB"/>
       </w:rPr>
     </w:pPr>
-    <w:r>
-      <w:fldChar w:fldCharType="begin"/>
-    </w:r>
-    <w:r>
-      <w:instrText xml:space="preserve"> DATE   \* MERGEFORMAT </w:instrText>
-    </w:r>
-    <w:r>
-      <w:fldChar w:fldCharType="separate"/>
-    </w:r>
-    <w:r>
-      <w:rPr>
-        <w:noProof/>
-      </w:rPr>
-      <w:t>16.11.2020</w:t>
-    </w:r>
-    <w:r>
-      <w:rPr>
-        <w:noProof/>
-      </w:rPr>
-      <w:fldChar w:fldCharType="end"/>
-    </w:r>
+    <w:fldSimple w:instr=" DATE   \* MERGEFORMAT ">
+      <w:r>
+        <w:rPr>
+          <w:noProof/>
+        </w:rPr>
+        <w:t>20.11.2020</w:t>
+      </w:r>
+    </w:fldSimple>
     <w:r>
       <w:ptab w:relativeTo="margin" w:alignment="center" w:leader="none"/>
     </w:r>
@@ -2638,24 +2609,11 @@
     <w:r>
       <w:ptab w:relativeTo="margin" w:alignment="right" w:leader="none"/>
     </w:r>
-    <w:r>
-      <w:fldChar w:fldCharType="begin"/>
-    </w:r>
-    <w:r>
-      <w:instrText xml:space="preserve"> TITLE  </w:instrText>
-    </w:r>
-    <w:r>
-      <w:instrText xml:space="preserve"> \* MERGEFORMAT </w:instrText>
-    </w:r>
-    <w:r>
-      <w:fldChar w:fldCharType="separate"/>
-    </w:r>
-    <w:r>
-      <w:t>Gestion de tournois</w:t>
-    </w:r>
-    <w:r>
-      <w:fldChar w:fldCharType="end"/>
-    </w:r>
+    <w:fldSimple w:instr=" TITLE   \* MERGEFORMAT ">
+      <w:r>
+        <w:t>Gestionnaire de tournois Rocket League</w:t>
+      </w:r>
+    </w:fldSimple>
   </w:p>
 </w:hdr>
 </file>
@@ -7131,6 +7089,7 @@
     <w:rsid w:val="00105CF7"/>
     <w:rsid w:val="00164A2E"/>
     <w:rsid w:val="002F57D4"/>
+    <w:rsid w:val="00326D78"/>
     <w:rsid w:val="0041041E"/>
     <w:rsid w:val="00457C76"/>
     <w:rsid w:val="00645748"/>

</xml_diff>